<commit_message>
finalisation use case6 et 7 + ajout des iamges UML
</commit_message>
<xml_diff>
--- a/usecase/UseCase5.docx
+++ b/usecase/UseCase5.docx
@@ -7,10 +7,7 @@
         <w:pStyle w:val="Titre1"/>
       </w:pPr>
       <w:r>
-        <w:t>Identification</w:t>
-      </w:r>
-      <w:r>
-        <w:t xml:space="preserve"> use case 5</w:t>
+        <w:t>Identification use case 5</w:t>
       </w:r>
     </w:p>
     <w:p>
@@ -20,26 +17,17 @@
     </w:p>
     <w:p>
       <w:r>
-        <w:t xml:space="preserve">Nom : </w:t>
-      </w:r>
-      <w:r>
-        <w:t>Suivie du dossier patient</w:t>
-      </w:r>
-    </w:p>
-    <w:p>
-      <w:r>
-        <w:t xml:space="preserve">Acteur : </w:t>
-      </w:r>
-      <w:r>
-        <w:t>Secrétaire</w:t>
-      </w:r>
-    </w:p>
-    <w:p>
-      <w:r>
-        <w:t xml:space="preserve">Description : </w:t>
-      </w:r>
-      <w:r>
-        <w:t xml:space="preserve">prise en charge du patient à son arrivée au PETSCAN </w:t>
+        <w:t>Nom : Suivie du dossier patient</w:t>
+      </w:r>
+    </w:p>
+    <w:p>
+      <w:r>
+        <w:t>Acteur : Secrétaire</w:t>
+      </w:r>
+    </w:p>
+    <w:p>
+      <w:r>
+        <w:t xml:space="preserve">Description : prise en charge du patient à son arrivée au PETSCAN </w:t>
       </w:r>
     </w:p>
     <w:p>
@@ -49,10 +37,7 @@
       </w:r>
       <w:proofErr w:type="spellEnd"/>
       <w:r>
-        <w:t xml:space="preserve"> : </w:t>
-      </w:r>
-      <w:r>
-        <w:t>Le patient est passé par l’accueil</w:t>
+        <w:t> : Le patient est passé par l’accueil</w:t>
       </w:r>
       <w:r>
         <w:t xml:space="preserve"> au 121 et il a payé sa consultation</w:t>
@@ -219,27 +204,25 @@
           <w:numId w:val="1"/>
         </w:numPr>
       </w:pPr>
+      <w:r>
+        <w:t>Ambulant</w:t>
+      </w:r>
+      <w:r>
+        <w:t xml:space="preserve"> ou </w:t>
+      </w:r>
       <w:proofErr w:type="spellStart"/>
       <w:r>
-        <w:t>Ambualnt</w:t>
+        <w:t>Hospi</w:t>
       </w:r>
       <w:proofErr w:type="spellEnd"/>
       <w:r>
-        <w:t xml:space="preserve"> ou </w:t>
-      </w:r>
-      <w:proofErr w:type="spellStart"/>
-      <w:r>
-        <w:t>Hospi</w:t>
-      </w:r>
-      <w:proofErr w:type="spellEnd"/>
-      <w:r>
         <w:t xml:space="preserve"> ? =&gt; </w:t>
       </w:r>
-      <w:proofErr w:type="spellStart"/>
-      <w:r>
-        <w:t>recupération</w:t>
-      </w:r>
-      <w:proofErr w:type="spellEnd"/>
+      <w:r>
+        <w:t>récupération</w:t>
+      </w:r>
+      <w:bookmarkStart w:id="0" w:name="_GoBack"/>
+      <w:bookmarkEnd w:id="0"/>
       <w:r>
         <w:t xml:space="preserve"> du billet de lit</w:t>
       </w:r>
@@ -252,18 +235,6 @@
     </w:p>
     <w:p>
       <w:pPr>
-        <w:pStyle w:val="Paragraphedeliste"/>
-        <w:numPr>
-          <w:ilvl w:val="0"/>
-          <w:numId w:val="1"/>
-        </w:numPr>
-      </w:pPr>
-      <w:r>
-        <w:t>Le système appelle le use case « encodage prestation »</w:t>
-      </w:r>
-    </w:p>
-    <w:p>
-      <w:pPr>
         <w:pStyle w:val="Titre2"/>
       </w:pPr>
       <w:r>
@@ -301,8 +272,6 @@
       <w:r>
         <w:t xml:space="preserve"> retour à l’étape 5</w:t>
       </w:r>
-      <w:bookmarkStart w:id="0" w:name="_GoBack"/>
-      <w:bookmarkEnd w:id="0"/>
     </w:p>
     <w:p>
       <w:pPr>
@@ -1459,7 +1428,7 @@
 </file>
 
 <file path=customXml/itemProps1.xml><?xml version="1.0" encoding="utf-8"?>
-<ds:datastoreItem xmlns:ds="http://schemas.openxmlformats.org/officeDocument/2006/customXml" ds:itemID="{90860BE5-A8D8-46DC-A53A-1B08A2A5B60E}">
+<ds:datastoreItem xmlns:ds="http://schemas.openxmlformats.org/officeDocument/2006/customXml" ds:itemID="{32C249CF-79DC-49F0-AC70-F8761377336C}">
   <ds:schemaRefs>
     <ds:schemaRef ds:uri="http://schemas.openxmlformats.org/officeDocument/2006/bibliography"/>
   </ds:schemaRefs>

</xml_diff>